<commit_message>
Done with chapter 2
</commit_message>
<xml_diff>
--- a/РПЗ Диплом Юмаев Артур.docx
+++ b/РПЗ Диплом Юмаев Артур.docx
@@ -31047,7 +31047,6 @@
           <w:color w:val="000000" w:themeColor="text1"/>
           <w:sz w:val="24"/>
           <w:szCs w:val="24"/>
-          <w:lang w:val="ru-RU"/>
         </w:rPr>
         <w:t>39</w:t>
       </w:r>
@@ -31111,53 +31110,210 @@
     </w:p>
     <w:p>
       <w:pPr>
+        <w:keepNext/>
         <w:spacing w:line="360" w:lineRule="auto"/>
         <w:jc w:val="both"/>
-        <w:rPr>
-          <w:rFonts w:ascii="Times New Roman" w:hAnsi="Times New Roman" w:cs="Times New Roman"/>
-          <w:sz w:val="28"/>
-          <w:szCs w:val="28"/>
-          <w:lang w:val="ru-RU"/>
-        </w:rPr>
-      </w:pPr>
-    </w:p>
-    <w:p>
-      <w:pPr>
-        <w:spacing w:line="360" w:lineRule="auto"/>
-        <w:jc w:val="both"/>
-        <w:rPr>
-          <w:rFonts w:ascii="Times New Roman" w:hAnsi="Times New Roman" w:cs="Times New Roman"/>
-          <w:sz w:val="28"/>
-          <w:szCs w:val="28"/>
-          <w:lang w:val="ru-RU"/>
-        </w:rPr>
-      </w:pPr>
-    </w:p>
-    <w:p>
-      <w:pPr>
-        <w:pStyle w:val="2"/>
+      </w:pPr>
+      <w:r>
+        <w:rPr>
+          <w:rFonts w:ascii="Times New Roman" w:hAnsi="Times New Roman" w:cs="Times New Roman"/>
+          <w:noProof/>
+          <w:sz w:val="28"/>
+          <w:szCs w:val="28"/>
+          <w:lang w:val="ru-RU"/>
+        </w:rPr>
+        <w:lastRenderedPageBreak/>
+        <w:drawing>
+          <wp:inline distT="0" distB="0" distL="0" distR="0" wp14:anchorId="471CC3B4" wp14:editId="589945D2">
+            <wp:extent cx="6335395" cy="4751705"/>
+            <wp:effectExtent l="0" t="0" r="8255" b="0"/>
+            <wp:docPr id="41" name="Рисунок 41"/>
+            <wp:cNvGraphicFramePr>
+              <a:graphicFrameLocks xmlns:a="http://schemas.openxmlformats.org/drawingml/2006/main" noChangeAspect="1"/>
+            </wp:cNvGraphicFramePr>
+            <a:graphic xmlns:a="http://schemas.openxmlformats.org/drawingml/2006/main">
+              <a:graphicData uri="http://schemas.openxmlformats.org/drawingml/2006/picture">
+                <pic:pic xmlns:pic="http://schemas.openxmlformats.org/drawingml/2006/picture">
+                  <pic:nvPicPr>
+                    <pic:cNvPr id="0" name="Picture 4"/>
+                    <pic:cNvPicPr>
+                      <a:picLocks noChangeAspect="1" noChangeArrowheads="1"/>
+                    </pic:cNvPicPr>
+                  </pic:nvPicPr>
+                  <pic:blipFill>
+                    <a:blip r:embed="rId48" cstate="print">
+                      <a:extLst>
+                        <a:ext uri="{28A0092B-C50C-407E-A947-70E740481C1C}">
+                          <a14:useLocalDpi xmlns:a14="http://schemas.microsoft.com/office/drawing/2010/main" val="0"/>
+                        </a:ext>
+                      </a:extLst>
+                    </a:blip>
+                    <a:srcRect/>
+                    <a:stretch>
+                      <a:fillRect/>
+                    </a:stretch>
+                  </pic:blipFill>
+                  <pic:spPr bwMode="auto">
+                    <a:xfrm>
+                      <a:off x="0" y="0"/>
+                      <a:ext cx="6335395" cy="4751705"/>
+                    </a:xfrm>
+                    <a:prstGeom prst="rect">
+                      <a:avLst/>
+                    </a:prstGeom>
+                    <a:noFill/>
+                    <a:ln>
+                      <a:noFill/>
+                    </a:ln>
+                  </pic:spPr>
+                </pic:pic>
+              </a:graphicData>
+            </a:graphic>
+          </wp:inline>
+        </w:drawing>
+      </w:r>
+    </w:p>
+    <w:p>
+      <w:pPr>
+        <w:pStyle w:val="ac"/>
         <w:jc w:val="center"/>
         <w:rPr>
           <w:rFonts w:ascii="Times New Roman" w:hAnsi="Times New Roman" w:cs="Times New Roman"/>
-          <w:b/>
-          <w:bCs/>
-          <w:lang w:val="ru-RU"/>
-        </w:rPr>
-      </w:pPr>
-      <w:bookmarkStart w:id="12" w:name="_Toc73812603"/>
-      <w:r>
-        <w:rPr>
-          <w:rFonts w:ascii="Times New Roman" w:hAnsi="Times New Roman" w:cs="Times New Roman"/>
-          <w:b/>
-          <w:bCs/>
-          <w:color w:val="000000" w:themeColor="text1"/>
-          <w:sz w:val="28"/>
-          <w:szCs w:val="28"/>
-          <w:lang w:val="ru-RU"/>
-        </w:rPr>
-        <w:t>Выводы по главе 2</w:t>
-      </w:r>
-      <w:bookmarkEnd w:id="12"/>
+          <w:i w:val="0"/>
+          <w:iCs w:val="0"/>
+          <w:color w:val="000000" w:themeColor="text1"/>
+          <w:sz w:val="28"/>
+          <w:szCs w:val="28"/>
+          <w:lang w:val="ru-RU"/>
+        </w:rPr>
+      </w:pPr>
+      <w:r>
+        <w:rPr>
+          <w:rFonts w:ascii="Times New Roman" w:hAnsi="Times New Roman" w:cs="Times New Roman"/>
+          <w:i w:val="0"/>
+          <w:iCs w:val="0"/>
+          <w:color w:val="000000" w:themeColor="text1"/>
+          <w:sz w:val="28"/>
+          <w:szCs w:val="28"/>
+          <w:lang w:val="ru-RU"/>
+        </w:rPr>
+        <w:t xml:space="preserve">Рисунок </w:t>
+      </w:r>
+      <w:r>
+        <w:rPr>
+          <w:rFonts w:ascii="Times New Roman" w:hAnsi="Times New Roman" w:cs="Times New Roman"/>
+          <w:i w:val="0"/>
+          <w:iCs w:val="0"/>
+          <w:color w:val="000000" w:themeColor="text1"/>
+          <w:sz w:val="28"/>
+          <w:szCs w:val="28"/>
+        </w:rPr>
+        <w:fldChar w:fldCharType="begin"/>
+      </w:r>
+      <w:r>
+        <w:rPr>
+          <w:rFonts w:ascii="Times New Roman" w:hAnsi="Times New Roman" w:cs="Times New Roman"/>
+          <w:i w:val="0"/>
+          <w:iCs w:val="0"/>
+          <w:color w:val="000000" w:themeColor="text1"/>
+          <w:sz w:val="28"/>
+          <w:szCs w:val="28"/>
+          <w:lang w:val="ru-RU"/>
+        </w:rPr>
+        <w:instrText xml:space="preserve"> </w:instrText>
+      </w:r>
+      <w:r>
+        <w:rPr>
+          <w:rFonts w:ascii="Times New Roman" w:hAnsi="Times New Roman" w:cs="Times New Roman"/>
+          <w:i w:val="0"/>
+          <w:iCs w:val="0"/>
+          <w:color w:val="000000" w:themeColor="text1"/>
+          <w:sz w:val="28"/>
+          <w:szCs w:val="28"/>
+        </w:rPr>
+        <w:instrText>SEQ</w:instrText>
+      </w:r>
+      <w:r>
+        <w:rPr>
+          <w:rFonts w:ascii="Times New Roman" w:hAnsi="Times New Roman" w:cs="Times New Roman"/>
+          <w:i w:val="0"/>
+          <w:iCs w:val="0"/>
+          <w:color w:val="000000" w:themeColor="text1"/>
+          <w:sz w:val="28"/>
+          <w:szCs w:val="28"/>
+          <w:lang w:val="ru-RU"/>
+        </w:rPr>
+        <w:instrText xml:space="preserve"> Рисунок \* </w:instrText>
+      </w:r>
+      <w:r>
+        <w:rPr>
+          <w:rFonts w:ascii="Times New Roman" w:hAnsi="Times New Roman" w:cs="Times New Roman"/>
+          <w:i w:val="0"/>
+          <w:iCs w:val="0"/>
+          <w:color w:val="000000" w:themeColor="text1"/>
+          <w:sz w:val="28"/>
+          <w:szCs w:val="28"/>
+        </w:rPr>
+        <w:instrText>ARABIC</w:instrText>
+      </w:r>
+      <w:r>
+        <w:rPr>
+          <w:rFonts w:ascii="Times New Roman" w:hAnsi="Times New Roman" w:cs="Times New Roman"/>
+          <w:i w:val="0"/>
+          <w:iCs w:val="0"/>
+          <w:color w:val="000000" w:themeColor="text1"/>
+          <w:sz w:val="28"/>
+          <w:szCs w:val="28"/>
+          <w:lang w:val="ru-RU"/>
+        </w:rPr>
+        <w:instrText xml:space="preserve"> </w:instrText>
+      </w:r>
+      <w:r>
+        <w:rPr>
+          <w:rFonts w:ascii="Times New Roman" w:hAnsi="Times New Roman" w:cs="Times New Roman"/>
+          <w:i w:val="0"/>
+          <w:iCs w:val="0"/>
+          <w:color w:val="000000" w:themeColor="text1"/>
+          <w:sz w:val="28"/>
+          <w:szCs w:val="28"/>
+        </w:rPr>
+        <w:fldChar w:fldCharType="separate"/>
+      </w:r>
+      <w:r>
+        <w:rPr>
+          <w:rFonts w:ascii="Times New Roman" w:hAnsi="Times New Roman" w:cs="Times New Roman"/>
+          <w:i w:val="0"/>
+          <w:iCs w:val="0"/>
+          <w:noProof/>
+          <w:color w:val="000000" w:themeColor="text1"/>
+          <w:sz w:val="28"/>
+          <w:szCs w:val="28"/>
+        </w:rPr>
+        <w:t>40</w:t>
+      </w:r>
+      <w:r>
+        <w:rPr>
+          <w:rFonts w:ascii="Times New Roman" w:hAnsi="Times New Roman" w:cs="Times New Roman"/>
+          <w:i w:val="0"/>
+          <w:iCs w:val="0"/>
+          <w:color w:val="000000" w:themeColor="text1"/>
+          <w:sz w:val="28"/>
+          <w:szCs w:val="28"/>
+        </w:rPr>
+        <w:fldChar w:fldCharType="end"/>
+      </w:r>
+      <w:r>
+        <w:rPr>
+          <w:rFonts w:ascii="Times New Roman" w:hAnsi="Times New Roman" w:cs="Times New Roman"/>
+          <w:i w:val="0"/>
+          <w:iCs w:val="0"/>
+          <w:color w:val="000000" w:themeColor="text1"/>
+          <w:sz w:val="28"/>
+          <w:szCs w:val="28"/>
+          <w:lang w:val="ru-RU"/>
+        </w:rPr>
+        <w:t>. Алгоритм взаимодействия с информационной системой на страницах Пациенты и Локации</w:t>
+      </w:r>
     </w:p>
     <w:p>
       <w:pPr>
@@ -31190,56 +31346,274 @@
           <w:lang w:val="ru-RU"/>
         </w:rPr>
       </w:pPr>
-    </w:p>
-    <w:p>
-      <w:pPr>
-        <w:pStyle w:val="1"/>
-        <w:jc w:val="center"/>
-        <w:rPr>
-          <w:rFonts w:ascii="Times New Roman" w:hAnsi="Times New Roman" w:cs="Times New Roman"/>
-          <w:b/>
-          <w:bCs/>
-          <w:color w:val="000000" w:themeColor="text1"/>
-          <w:lang w:val="ru-RU"/>
-        </w:rPr>
-      </w:pPr>
-      <w:r>
-        <w:rPr>
-          <w:rFonts w:ascii="Times New Roman" w:hAnsi="Times New Roman" w:cs="Times New Roman"/>
-          <w:b/>
-          <w:bCs/>
-          <w:color w:val="000000" w:themeColor="text1"/>
-          <w:lang w:val="ru-RU"/>
-        </w:rPr>
-        <w:t xml:space="preserve">3. </w:t>
-      </w:r>
-      <w:r>
-        <w:rPr>
-          <w:rFonts w:ascii="Times New Roman" w:hAnsi="Times New Roman" w:cs="Times New Roman"/>
-          <w:b/>
-          <w:bCs/>
-          <w:caps/>
-          <w:color w:val="000000" w:themeColor="text1"/>
-          <w:lang w:val="ru-RU"/>
-        </w:rPr>
-        <w:t>Разработка компонентов информационной системы</w:t>
-      </w:r>
-    </w:p>
-    <w:p>
-      <w:pPr>
+      <w:r>
+        <w:rPr>
+          <w:rFonts w:ascii="Times New Roman" w:hAnsi="Times New Roman" w:cs="Times New Roman"/>
+          <w:sz w:val="28"/>
+          <w:szCs w:val="28"/>
+          <w:lang w:val="ru-RU"/>
+        </w:rPr>
+        <w:tab/>
+        <w:t>На рисунке выше показан алгоритм взаимдействия с информационной системой на страницах Пациенты и Локации. Как можно видеть, пользователи со всеми типами ролей могут просматрировать страницу Локации. Страницу Пациенты могут просматрировать только пользователи с ролями Админ и Доктор. Доктора могут видеть только своих пациентов и искать их по имени, чтобы получить более подробную информацию. Пользователи с ролью Админ могут искать, создавать и удалять пациентов. Перед тем, как создать запись на прием, Админ создает пациента и для него выделяется запись в базе данных.</w:t>
+      </w:r>
+      <w:r>
+        <w:rPr>
+          <w:rFonts w:ascii="Times New Roman" w:hAnsi="Times New Roman" w:cs="Times New Roman"/>
+          <w:sz w:val="28"/>
+          <w:szCs w:val="28"/>
+          <w:lang w:val="ru-RU"/>
+        </w:rPr>
+        <w:t xml:space="preserve"> </w:t>
+      </w:r>
+    </w:p>
+    <w:p>
+      <w:pPr>
+        <w:keepNext/>
         <w:tabs>
           <w:tab w:val="left" w:pos="720"/>
           <w:tab w:val="left" w:pos="1892"/>
         </w:tabs>
         <w:spacing w:line="360" w:lineRule="auto"/>
         <w:jc w:val="both"/>
-        <w:rPr>
-          <w:rFonts w:ascii="Times New Roman" w:hAnsi="Times New Roman" w:cs="Times New Roman"/>
-          <w:sz w:val="28"/>
-          <w:szCs w:val="28"/>
-          <w:lang w:val="ru-RU"/>
-        </w:rPr>
-      </w:pPr>
+      </w:pPr>
+      <w:r>
+        <w:rPr>
+          <w:rFonts w:ascii="Times New Roman" w:hAnsi="Times New Roman" w:cs="Times New Roman"/>
+          <w:noProof/>
+          <w:sz w:val="28"/>
+          <w:szCs w:val="28"/>
+        </w:rPr>
+        <w:lastRenderedPageBreak/>
+        <w:drawing>
+          <wp:inline distT="0" distB="0" distL="0" distR="0" wp14:anchorId="01FEBC8A" wp14:editId="27357AC3">
+            <wp:extent cx="6327775" cy="4754880"/>
+            <wp:effectExtent l="0" t="0" r="0" b="7620"/>
+            <wp:docPr id="42" name="Рисунок 42"/>
+            <wp:cNvGraphicFramePr>
+              <a:graphicFrameLocks xmlns:a="http://schemas.openxmlformats.org/drawingml/2006/main" noChangeAspect="1"/>
+            </wp:cNvGraphicFramePr>
+            <a:graphic xmlns:a="http://schemas.openxmlformats.org/drawingml/2006/main">
+              <a:graphicData uri="http://schemas.openxmlformats.org/drawingml/2006/picture">
+                <pic:pic xmlns:pic="http://schemas.openxmlformats.org/drawingml/2006/picture">
+                  <pic:nvPicPr>
+                    <pic:cNvPr id="0" name="Picture 5"/>
+                    <pic:cNvPicPr>
+                      <a:picLocks noChangeAspect="1" noChangeArrowheads="1"/>
+                    </pic:cNvPicPr>
+                  </pic:nvPicPr>
+                  <pic:blipFill>
+                    <a:blip r:embed="rId49" cstate="print">
+                      <a:extLst>
+                        <a:ext uri="{28A0092B-C50C-407E-A947-70E740481C1C}">
+                          <a14:useLocalDpi xmlns:a14="http://schemas.microsoft.com/office/drawing/2010/main" val="0"/>
+                        </a:ext>
+                      </a:extLst>
+                    </a:blip>
+                    <a:srcRect/>
+                    <a:stretch>
+                      <a:fillRect/>
+                    </a:stretch>
+                  </pic:blipFill>
+                  <pic:spPr bwMode="auto">
+                    <a:xfrm>
+                      <a:off x="0" y="0"/>
+                      <a:ext cx="6327775" cy="4754880"/>
+                    </a:xfrm>
+                    <a:prstGeom prst="rect">
+                      <a:avLst/>
+                    </a:prstGeom>
+                    <a:noFill/>
+                    <a:ln>
+                      <a:noFill/>
+                    </a:ln>
+                  </pic:spPr>
+                </pic:pic>
+              </a:graphicData>
+            </a:graphic>
+          </wp:inline>
+        </w:drawing>
+      </w:r>
+    </w:p>
+    <w:p>
+      <w:pPr>
+        <w:pStyle w:val="ac"/>
+        <w:jc w:val="center"/>
+        <w:rPr>
+          <w:rFonts w:ascii="Times New Roman" w:hAnsi="Times New Roman" w:cs="Times New Roman"/>
+          <w:i w:val="0"/>
+          <w:iCs w:val="0"/>
+          <w:color w:val="000000" w:themeColor="text1"/>
+          <w:sz w:val="24"/>
+          <w:szCs w:val="24"/>
+          <w:lang w:val="ru-RU"/>
+        </w:rPr>
+      </w:pPr>
+      <w:r>
+        <w:rPr>
+          <w:rFonts w:ascii="Times New Roman" w:hAnsi="Times New Roman" w:cs="Times New Roman"/>
+          <w:i w:val="0"/>
+          <w:iCs w:val="0"/>
+          <w:color w:val="000000" w:themeColor="text1"/>
+          <w:sz w:val="24"/>
+          <w:szCs w:val="24"/>
+          <w:lang w:val="ru-RU"/>
+        </w:rPr>
+        <w:t xml:space="preserve">Рисунок </w:t>
+      </w:r>
+      <w:r>
+        <w:rPr>
+          <w:rFonts w:ascii="Times New Roman" w:hAnsi="Times New Roman" w:cs="Times New Roman"/>
+          <w:i w:val="0"/>
+          <w:iCs w:val="0"/>
+          <w:color w:val="000000" w:themeColor="text1"/>
+          <w:sz w:val="24"/>
+          <w:szCs w:val="24"/>
+        </w:rPr>
+        <w:fldChar w:fldCharType="begin"/>
+      </w:r>
+      <w:r>
+        <w:rPr>
+          <w:rFonts w:ascii="Times New Roman" w:hAnsi="Times New Roman" w:cs="Times New Roman"/>
+          <w:i w:val="0"/>
+          <w:iCs w:val="0"/>
+          <w:color w:val="000000" w:themeColor="text1"/>
+          <w:sz w:val="24"/>
+          <w:szCs w:val="24"/>
+          <w:lang w:val="ru-RU"/>
+        </w:rPr>
+        <w:instrText xml:space="preserve"> </w:instrText>
+      </w:r>
+      <w:r>
+        <w:rPr>
+          <w:rFonts w:ascii="Times New Roman" w:hAnsi="Times New Roman" w:cs="Times New Roman"/>
+          <w:i w:val="0"/>
+          <w:iCs w:val="0"/>
+          <w:color w:val="000000" w:themeColor="text1"/>
+          <w:sz w:val="24"/>
+          <w:szCs w:val="24"/>
+        </w:rPr>
+        <w:instrText>SEQ</w:instrText>
+      </w:r>
+      <w:r>
+        <w:rPr>
+          <w:rFonts w:ascii="Times New Roman" w:hAnsi="Times New Roman" w:cs="Times New Roman"/>
+          <w:i w:val="0"/>
+          <w:iCs w:val="0"/>
+          <w:color w:val="000000" w:themeColor="text1"/>
+          <w:sz w:val="24"/>
+          <w:szCs w:val="24"/>
+          <w:lang w:val="ru-RU"/>
+        </w:rPr>
+        <w:instrText xml:space="preserve"> Рисунок \* </w:instrText>
+      </w:r>
+      <w:r>
+        <w:rPr>
+          <w:rFonts w:ascii="Times New Roman" w:hAnsi="Times New Roman" w:cs="Times New Roman"/>
+          <w:i w:val="0"/>
+          <w:iCs w:val="0"/>
+          <w:color w:val="000000" w:themeColor="text1"/>
+          <w:sz w:val="24"/>
+          <w:szCs w:val="24"/>
+        </w:rPr>
+        <w:instrText>ARABIC</w:instrText>
+      </w:r>
+      <w:r>
+        <w:rPr>
+          <w:rFonts w:ascii="Times New Roman" w:hAnsi="Times New Roman" w:cs="Times New Roman"/>
+          <w:i w:val="0"/>
+          <w:iCs w:val="0"/>
+          <w:color w:val="000000" w:themeColor="text1"/>
+          <w:sz w:val="24"/>
+          <w:szCs w:val="24"/>
+          <w:lang w:val="ru-RU"/>
+        </w:rPr>
+        <w:instrText xml:space="preserve"> </w:instrText>
+      </w:r>
+      <w:r>
+        <w:rPr>
+          <w:rFonts w:ascii="Times New Roman" w:hAnsi="Times New Roman" w:cs="Times New Roman"/>
+          <w:i w:val="0"/>
+          <w:iCs w:val="0"/>
+          <w:color w:val="000000" w:themeColor="text1"/>
+          <w:sz w:val="24"/>
+          <w:szCs w:val="24"/>
+        </w:rPr>
+        <w:fldChar w:fldCharType="separate"/>
+      </w:r>
+      <w:r>
+        <w:rPr>
+          <w:rFonts w:ascii="Times New Roman" w:hAnsi="Times New Roman" w:cs="Times New Roman"/>
+          <w:i w:val="0"/>
+          <w:iCs w:val="0"/>
+          <w:noProof/>
+          <w:color w:val="000000" w:themeColor="text1"/>
+          <w:sz w:val="24"/>
+          <w:szCs w:val="24"/>
+          <w:lang w:val="ru-RU"/>
+        </w:rPr>
+        <w:t>41</w:t>
+      </w:r>
+      <w:r>
+        <w:rPr>
+          <w:rFonts w:ascii="Times New Roman" w:hAnsi="Times New Roman" w:cs="Times New Roman"/>
+          <w:i w:val="0"/>
+          <w:iCs w:val="0"/>
+          <w:color w:val="000000" w:themeColor="text1"/>
+          <w:sz w:val="24"/>
+          <w:szCs w:val="24"/>
+        </w:rPr>
+        <w:fldChar w:fldCharType="end"/>
+      </w:r>
+      <w:r>
+        <w:rPr>
+          <w:rFonts w:ascii="Times New Roman" w:hAnsi="Times New Roman" w:cs="Times New Roman"/>
+          <w:i w:val="0"/>
+          <w:iCs w:val="0"/>
+          <w:color w:val="000000" w:themeColor="text1"/>
+          <w:sz w:val="24"/>
+          <w:szCs w:val="24"/>
+          <w:lang w:val="ru-RU"/>
+        </w:rPr>
+        <w:t>. Алгоритм взаимодействия с информационной системой на страницах Кабинеты и Отделения</w:t>
+      </w:r>
+    </w:p>
+    <w:p>
+      <w:pPr>
+        <w:spacing w:line="360" w:lineRule="auto"/>
+        <w:jc w:val="both"/>
+        <w:rPr>
+          <w:rFonts w:ascii="Times New Roman" w:hAnsi="Times New Roman" w:cs="Times New Roman"/>
+          <w:sz w:val="28"/>
+          <w:szCs w:val="28"/>
+          <w:lang w:val="ru-RU"/>
+        </w:rPr>
+      </w:pPr>
+    </w:p>
+    <w:p>
+      <w:pPr>
+        <w:pStyle w:val="2"/>
+        <w:jc w:val="center"/>
+        <w:rPr>
+          <w:rFonts w:ascii="Times New Roman" w:hAnsi="Times New Roman" w:cs="Times New Roman"/>
+          <w:b/>
+          <w:bCs/>
+          <w:lang w:val="ru-RU"/>
+        </w:rPr>
+      </w:pPr>
+      <w:bookmarkStart w:id="12" w:name="_Toc73812603"/>
+      <w:r>
+        <w:rPr>
+          <w:rFonts w:ascii="Times New Roman" w:hAnsi="Times New Roman" w:cs="Times New Roman"/>
+          <w:b/>
+          <w:bCs/>
+          <w:color w:val="000000" w:themeColor="text1"/>
+          <w:sz w:val="28"/>
+          <w:szCs w:val="28"/>
+          <w:lang w:val="ru-RU"/>
+        </w:rPr>
+        <w:t>Выводы по главе 2</w:t>
+      </w:r>
+      <w:bookmarkEnd w:id="12"/>
     </w:p>
     <w:p>
       <w:pPr>
@@ -31256,15 +31630,6 @@
           <w:lang w:val="ru-RU"/>
         </w:rPr>
       </w:pPr>
-      <w:r>
-        <w:rPr>
-          <w:rFonts w:ascii="Times New Roman" w:hAnsi="Times New Roman" w:cs="Times New Roman"/>
-          <w:sz w:val="28"/>
-          <w:szCs w:val="28"/>
-          <w:lang w:val="ru-RU"/>
-        </w:rPr>
-        <w:t>Фыв</w:t>
-      </w:r>
     </w:p>
     <w:p>
       <w:pPr>
@@ -31284,15 +31649,13 @@
     </w:p>
     <w:p>
       <w:pPr>
-        <w:pStyle w:val="2"/>
+        <w:pStyle w:val="1"/>
         <w:jc w:val="center"/>
         <w:rPr>
           <w:rFonts w:ascii="Times New Roman" w:hAnsi="Times New Roman" w:cs="Times New Roman"/>
           <w:b/>
           <w:bCs/>
           <w:color w:val="000000" w:themeColor="text1"/>
-          <w:sz w:val="28"/>
-          <w:szCs w:val="28"/>
           <w:lang w:val="ru-RU"/>
         </w:rPr>
       </w:pPr>
@@ -31302,11 +31665,20 @@
           <w:b/>
           <w:bCs/>
           <w:color w:val="000000" w:themeColor="text1"/>
-          <w:sz w:val="28"/>
-          <w:szCs w:val="28"/>
-          <w:lang w:val="ru-RU"/>
-        </w:rPr>
-        <w:t>3.1 Описание среды разработки и программы</w:t>
+          <w:lang w:val="ru-RU"/>
+        </w:rPr>
+        <w:t xml:space="preserve">3. </w:t>
+      </w:r>
+      <w:r>
+        <w:rPr>
+          <w:rFonts w:ascii="Times New Roman" w:hAnsi="Times New Roman" w:cs="Times New Roman"/>
+          <w:b/>
+          <w:bCs/>
+          <w:caps/>
+          <w:color w:val="000000" w:themeColor="text1"/>
+          <w:lang w:val="ru-RU"/>
+        </w:rPr>
+        <w:t>Разработка компонентов информационной системы</w:t>
       </w:r>
     </w:p>
     <w:p>
@@ -31368,6 +31740,34 @@
     </w:p>
     <w:p>
       <w:pPr>
+        <w:pStyle w:val="2"/>
+        <w:jc w:val="center"/>
+        <w:rPr>
+          <w:rFonts w:ascii="Times New Roman" w:hAnsi="Times New Roman" w:cs="Times New Roman"/>
+          <w:b/>
+          <w:bCs/>
+          <w:color w:val="000000" w:themeColor="text1"/>
+          <w:sz w:val="28"/>
+          <w:szCs w:val="28"/>
+          <w:lang w:val="ru-RU"/>
+        </w:rPr>
+      </w:pPr>
+      <w:r>
+        <w:rPr>
+          <w:rFonts w:ascii="Times New Roman" w:hAnsi="Times New Roman" w:cs="Times New Roman"/>
+          <w:b/>
+          <w:bCs/>
+          <w:color w:val="000000" w:themeColor="text1"/>
+          <w:sz w:val="28"/>
+          <w:szCs w:val="28"/>
+          <w:lang w:val="ru-RU"/>
+        </w:rPr>
+        <w:lastRenderedPageBreak/>
+        <w:t>3.1 Описание среды разработки и программы</w:t>
+      </w:r>
+    </w:p>
+    <w:p>
+      <w:pPr>
         <w:tabs>
           <w:tab w:val="left" w:pos="720"/>
           <w:tab w:val="left" w:pos="1892"/>
@@ -31381,15 +31781,6 @@
           <w:lang w:val="ru-RU"/>
         </w:rPr>
       </w:pPr>
-      <w:r>
-        <w:rPr>
-          <w:rFonts w:ascii="Times New Roman" w:hAnsi="Times New Roman" w:cs="Times New Roman"/>
-          <w:sz w:val="28"/>
-          <w:szCs w:val="28"/>
-          <w:lang w:val="ru-RU"/>
-        </w:rPr>
-        <w:t>фыв</w:t>
-      </w:r>
     </w:p>
     <w:p>
       <w:pPr>
@@ -31406,6 +31797,15 @@
           <w:lang w:val="ru-RU"/>
         </w:rPr>
       </w:pPr>
+      <w:r>
+        <w:rPr>
+          <w:rFonts w:ascii="Times New Roman" w:hAnsi="Times New Roman" w:cs="Times New Roman"/>
+          <w:sz w:val="28"/>
+          <w:szCs w:val="28"/>
+          <w:lang w:val="ru-RU"/>
+        </w:rPr>
+        <w:t>Фыв</w:t>
+      </w:r>
     </w:p>
     <w:p>
       <w:pPr>
@@ -31438,6 +31838,15 @@
           <w:lang w:val="ru-RU"/>
         </w:rPr>
       </w:pPr>
+      <w:r>
+        <w:rPr>
+          <w:rFonts w:ascii="Times New Roman" w:hAnsi="Times New Roman" w:cs="Times New Roman"/>
+          <w:sz w:val="28"/>
+          <w:szCs w:val="28"/>
+          <w:lang w:val="ru-RU"/>
+        </w:rPr>
+        <w:t>фыв</w:t>
+      </w:r>
     </w:p>
     <w:p>
       <w:pPr>
@@ -31489,6 +31898,54 @@
     </w:p>
     <w:p>
       <w:pPr>
+        <w:tabs>
+          <w:tab w:val="left" w:pos="720"/>
+          <w:tab w:val="left" w:pos="1892"/>
+        </w:tabs>
+        <w:spacing w:line="360" w:lineRule="auto"/>
+        <w:jc w:val="both"/>
+        <w:rPr>
+          <w:rFonts w:ascii="Times New Roman" w:hAnsi="Times New Roman" w:cs="Times New Roman"/>
+          <w:sz w:val="28"/>
+          <w:szCs w:val="28"/>
+          <w:lang w:val="ru-RU"/>
+        </w:rPr>
+      </w:pPr>
+    </w:p>
+    <w:p>
+      <w:pPr>
+        <w:tabs>
+          <w:tab w:val="left" w:pos="720"/>
+          <w:tab w:val="left" w:pos="1892"/>
+        </w:tabs>
+        <w:spacing w:line="360" w:lineRule="auto"/>
+        <w:jc w:val="both"/>
+        <w:rPr>
+          <w:rFonts w:ascii="Times New Roman" w:hAnsi="Times New Roman" w:cs="Times New Roman"/>
+          <w:sz w:val="28"/>
+          <w:szCs w:val="28"/>
+          <w:lang w:val="ru-RU"/>
+        </w:rPr>
+      </w:pPr>
+    </w:p>
+    <w:p>
+      <w:pPr>
+        <w:tabs>
+          <w:tab w:val="left" w:pos="720"/>
+          <w:tab w:val="left" w:pos="1892"/>
+        </w:tabs>
+        <w:spacing w:line="360" w:lineRule="auto"/>
+        <w:jc w:val="both"/>
+        <w:rPr>
+          <w:rFonts w:ascii="Times New Roman" w:hAnsi="Times New Roman" w:cs="Times New Roman"/>
+          <w:sz w:val="28"/>
+          <w:szCs w:val="28"/>
+          <w:lang w:val="ru-RU"/>
+        </w:rPr>
+      </w:pPr>
+    </w:p>
+    <w:p>
+      <w:pPr>
         <w:pStyle w:val="1"/>
         <w:pageBreakBefore/>
         <w:jc w:val="center"/>
@@ -31735,7 +32192,7 @@
         </w:rPr>
         <w:t xml:space="preserve"> </w:t>
       </w:r>
-      <w:hyperlink r:id="rId48" w:history="1">
+      <w:hyperlink r:id="rId50" w:history="1">
         <w:r>
           <w:rPr>
             <w:rStyle w:val="a9"/>
@@ -31893,7 +32350,7 @@
         </w:rPr>
         <w:t xml:space="preserve">URL: </w:t>
       </w:r>
-      <w:hyperlink r:id="rId49" w:history="1">
+      <w:hyperlink r:id="rId51" w:history="1">
         <w:r>
           <w:rPr>
             <w:rStyle w:val="a9"/>
@@ -32053,7 +32510,7 @@
         </w:rPr>
         <w:t xml:space="preserve">: </w:t>
       </w:r>
-      <w:hyperlink r:id="rId50" w:history="1">
+      <w:hyperlink r:id="rId52" w:history="1">
         <w:r>
           <w:rPr>
             <w:rStyle w:val="a9"/>
@@ -32537,7 +32994,7 @@
         </w:rPr>
         <w:t xml:space="preserve">: </w:t>
       </w:r>
-      <w:hyperlink r:id="rId51" w:history="1">
+      <w:hyperlink r:id="rId53" w:history="1">
         <w:r>
           <w:rPr>
             <w:rStyle w:val="a9"/>
@@ -32947,7 +33404,7 @@
         </w:rPr>
         <w:t xml:space="preserve">: </w:t>
       </w:r>
-      <w:hyperlink r:id="rId52" w:history="1">
+      <w:hyperlink r:id="rId54" w:history="1">
         <w:r>
           <w:rPr>
             <w:rStyle w:val="a9"/>
@@ -33110,7 +33567,7 @@
         </w:rPr>
         <w:t xml:space="preserve">: </w:t>
       </w:r>
-      <w:hyperlink r:id="rId53" w:history="1">
+      <w:hyperlink r:id="rId55" w:history="1">
         <w:r>
           <w:rPr>
             <w:rStyle w:val="a9"/>
@@ -33209,7 +33666,7 @@
         </w:rPr>
         <w:t xml:space="preserve">: </w:t>
       </w:r>
-      <w:hyperlink r:id="rId54" w:history="1">
+      <w:hyperlink r:id="rId56" w:history="1">
         <w:r>
           <w:rPr>
             <w:rStyle w:val="a9"/>
@@ -33371,7 +33828,7 @@
         </w:rPr>
         <w:t xml:space="preserve">URL: </w:t>
       </w:r>
-      <w:hyperlink r:id="rId55" w:history="1">
+      <w:hyperlink r:id="rId57" w:history="1">
         <w:r>
           <w:rPr>
             <w:rStyle w:val="a9"/>
@@ -33493,7 +33950,7 @@
         </w:rPr>
         <w:t xml:space="preserve">: </w:t>
       </w:r>
-      <w:hyperlink r:id="rId56" w:history="1">
+      <w:hyperlink r:id="rId58" w:history="1">
         <w:r>
           <w:rPr>
             <w:rStyle w:val="a9"/>
@@ -33718,7 +34175,7 @@
         </w:rPr>
         <w:t xml:space="preserve"> </w:t>
       </w:r>
-      <w:hyperlink r:id="rId57" w:history="1">
+      <w:hyperlink r:id="rId59" w:history="1">
         <w:r>
           <w:rPr>
             <w:rStyle w:val="a9"/>
@@ -33849,7 +34306,7 @@
         </w:rPr>
         <w:t xml:space="preserve">URL: </w:t>
       </w:r>
-      <w:hyperlink r:id="rId58" w:history="1">
+      <w:hyperlink r:id="rId60" w:history="1">
         <w:r>
           <w:rPr>
             <w:rStyle w:val="a9"/>
@@ -34147,7 +34604,7 @@
         </w:rPr>
         <w:t xml:space="preserve">: </w:t>
       </w:r>
-      <w:hyperlink r:id="rId59" w:history="1">
+      <w:hyperlink r:id="rId61" w:history="1">
         <w:r>
           <w:rPr>
             <w:rStyle w:val="a9"/>
@@ -34515,7 +34972,7 @@
         </w:rPr>
         <w:t xml:space="preserve">: </w:t>
       </w:r>
-      <w:hyperlink r:id="rId60" w:history="1">
+      <w:hyperlink r:id="rId62" w:history="1">
         <w:r>
           <w:rPr>
             <w:rStyle w:val="a9"/>
@@ -34707,7 +35164,7 @@
         </w:rPr>
         <w:t xml:space="preserve">URL: </w:t>
       </w:r>
-      <w:hyperlink r:id="rId61" w:history="1">
+      <w:hyperlink r:id="rId63" w:history="1">
         <w:r>
           <w:rPr>
             <w:rStyle w:val="a9"/>
@@ -34863,7 +35320,7 @@
         </w:rPr>
         <w:t xml:space="preserve">URL: </w:t>
       </w:r>
-      <w:hyperlink r:id="rId62" w:history="1">
+      <w:hyperlink r:id="rId64" w:history="1">
         <w:r>
           <w:rPr>
             <w:rStyle w:val="a9"/>
@@ -34988,7 +35445,7 @@
         </w:rPr>
         <w:t xml:space="preserve">URL: </w:t>
       </w:r>
-      <w:hyperlink r:id="rId63" w:history="1">
+      <w:hyperlink r:id="rId65" w:history="1">
         <w:r>
           <w:rPr>
             <w:rStyle w:val="a9"/>
@@ -35129,7 +35586,7 @@
         </w:rPr>
         <w:t xml:space="preserve">URL: </w:t>
       </w:r>
-      <w:hyperlink r:id="rId64" w:history="1">
+      <w:hyperlink r:id="rId66" w:history="1">
         <w:r>
           <w:rPr>
             <w:rStyle w:val="a9"/>
@@ -35278,7 +35735,7 @@
         </w:rPr>
         <w:t xml:space="preserve">: </w:t>
       </w:r>
-      <w:hyperlink r:id="rId65" w:history="1">
+      <w:hyperlink r:id="rId67" w:history="1">
         <w:r>
           <w:rPr>
             <w:rStyle w:val="a9"/>
@@ -35409,7 +35866,7 @@
         </w:rPr>
         <w:t xml:space="preserve">: </w:t>
       </w:r>
-      <w:hyperlink r:id="rId66" w:history="1">
+      <w:hyperlink r:id="rId68" w:history="1">
         <w:r>
           <w:rPr>
             <w:rStyle w:val="a9"/>
@@ -35671,7 +36128,7 @@
         </w:rPr>
         <w:t xml:space="preserve">: </w:t>
       </w:r>
-      <w:hyperlink r:id="rId67" w:history="1">
+      <w:hyperlink r:id="rId69" w:history="1">
         <w:r>
           <w:rPr>
             <w:rStyle w:val="a9"/>
@@ -35967,7 +36424,7 @@
         </w:rPr>
         <w:t xml:space="preserve">: </w:t>
       </w:r>
-      <w:hyperlink r:id="rId68" w:history="1">
+      <w:hyperlink r:id="rId70" w:history="1">
         <w:r>
           <w:rPr>
             <w:rStyle w:val="a9"/>
@@ -36222,7 +36679,7 @@
         </w:rPr>
         <w:t xml:space="preserve">: </w:t>
       </w:r>
-      <w:hyperlink r:id="rId69" w:history="1">
+      <w:hyperlink r:id="rId71" w:history="1">
         <w:r>
           <w:rPr>
             <w:rStyle w:val="a9"/>
@@ -36616,8 +37073,8 @@
       </w:r>
     </w:p>
     <w:sectPr>
-      <w:footerReference w:type="default" r:id="rId70"/>
-      <w:footerReference w:type="first" r:id="rId71"/>
+      <w:footerReference w:type="default" r:id="rId72"/>
+      <w:footerReference w:type="first" r:id="rId73"/>
       <w:pgSz w:w="12240" w:h="15840"/>
       <w:pgMar w:top="1134" w:right="567" w:bottom="1134" w:left="1701" w:header="720" w:footer="720" w:gutter="0"/>
       <w:pgNumType w:start="1"/>

</xml_diff>

<commit_message>
Done with 3rd chapter
</commit_message>
<xml_diff>
--- a/РПЗ Диплом Юмаев Артур.docx
+++ b/РПЗ Диплом Юмаев Артур.docx
@@ -2060,7 +2060,7 @@
           <w:r>
             <w:fldChar w:fldCharType="separate"/>
           </w:r>
-          <w:hyperlink w:anchor="_Toc74579311" w:history="1">
+          <w:hyperlink w:anchor="_Toc74586056" w:history="1">
             <w:r>
               <w:rPr>
                 <w:rStyle w:val="a9"/>
@@ -2091,7 +2091,7 @@
                 <w:noProof/>
                 <w:webHidden/>
               </w:rPr>
-              <w:instrText xml:space="preserve"> PAGEREF _Toc74579311 \h </w:instrText>
+              <w:instrText xml:space="preserve"> PAGEREF _Toc74586056 \h </w:instrText>
             </w:r>
             <w:r>
               <w:rPr>
@@ -2133,7 +2133,7 @@
               <w:noProof/>
             </w:rPr>
           </w:pPr>
-          <w:hyperlink w:anchor="_Toc74579312" w:history="1">
+          <w:hyperlink w:anchor="_Toc74586057" w:history="1">
             <w:r>
               <w:rPr>
                 <w:rStyle w:val="a9"/>
@@ -2164,7 +2164,7 @@
                 <w:noProof/>
                 <w:webHidden/>
               </w:rPr>
-              <w:instrText xml:space="preserve"> PAGEREF _Toc74579312 \h </w:instrText>
+              <w:instrText xml:space="preserve"> PAGEREF _Toc74586057 \h </w:instrText>
             </w:r>
             <w:r>
               <w:rPr>
@@ -2206,7 +2206,7 @@
               <w:noProof/>
             </w:rPr>
           </w:pPr>
-          <w:hyperlink w:anchor="_Toc74579313" w:history="1">
+          <w:hyperlink w:anchor="_Toc74586058" w:history="1">
             <w:r>
               <w:rPr>
                 <w:rStyle w:val="a9"/>
@@ -2237,7 +2237,7 @@
                 <w:noProof/>
                 <w:webHidden/>
               </w:rPr>
-              <w:instrText xml:space="preserve"> PAGEREF _Toc74579313 \h </w:instrText>
+              <w:instrText xml:space="preserve"> PAGEREF _Toc74586058 \h </w:instrText>
             </w:r>
             <w:r>
               <w:rPr>
@@ -2279,7 +2279,7 @@
               <w:noProof/>
             </w:rPr>
           </w:pPr>
-          <w:hyperlink w:anchor="_Toc74579314" w:history="1">
+          <w:hyperlink w:anchor="_Toc74586059" w:history="1">
             <w:r>
               <w:rPr>
                 <w:rStyle w:val="a9"/>
@@ -2310,7 +2310,7 @@
                 <w:noProof/>
                 <w:webHidden/>
               </w:rPr>
-              <w:instrText xml:space="preserve"> PAGEREF _Toc74579314 \h </w:instrText>
+              <w:instrText xml:space="preserve"> PAGEREF _Toc74586059 \h </w:instrText>
             </w:r>
             <w:r>
               <w:rPr>
@@ -2352,7 +2352,7 @@
               <w:noProof/>
             </w:rPr>
           </w:pPr>
-          <w:hyperlink w:anchor="_Toc74579315" w:history="1">
+          <w:hyperlink w:anchor="_Toc74586060" w:history="1">
             <w:r>
               <w:rPr>
                 <w:rStyle w:val="a9"/>
@@ -2383,7 +2383,7 @@
                 <w:noProof/>
                 <w:webHidden/>
               </w:rPr>
-              <w:instrText xml:space="preserve"> PAGEREF _Toc74579315 \h </w:instrText>
+              <w:instrText xml:space="preserve"> PAGEREF _Toc74586060 \h </w:instrText>
             </w:r>
             <w:r>
               <w:rPr>
@@ -2425,7 +2425,7 @@
               <w:noProof/>
             </w:rPr>
           </w:pPr>
-          <w:hyperlink w:anchor="_Toc74579316" w:history="1">
+          <w:hyperlink w:anchor="_Toc74586061" w:history="1">
             <w:r>
               <w:rPr>
                 <w:rStyle w:val="a9"/>
@@ -2468,7 +2468,7 @@
                 <w:noProof/>
                 <w:webHidden/>
               </w:rPr>
-              <w:instrText xml:space="preserve"> PAGEREF _Toc74579316 \h </w:instrText>
+              <w:instrText xml:space="preserve"> PAGEREF _Toc74586061 \h </w:instrText>
             </w:r>
             <w:r>
               <w:rPr>
@@ -2510,7 +2510,7 @@
               <w:noProof/>
             </w:rPr>
           </w:pPr>
-          <w:hyperlink w:anchor="_Toc74579317" w:history="1">
+          <w:hyperlink w:anchor="_Toc74586062" w:history="1">
             <w:r>
               <w:rPr>
                 <w:rStyle w:val="a9"/>
@@ -2541,7 +2541,7 @@
                 <w:noProof/>
                 <w:webHidden/>
               </w:rPr>
-              <w:instrText xml:space="preserve"> PAGEREF _Toc74579317 \h </w:instrText>
+              <w:instrText xml:space="preserve"> PAGEREF _Toc74586062 \h </w:instrText>
             </w:r>
             <w:r>
               <w:rPr>
@@ -2583,7 +2583,7 @@
               <w:noProof/>
             </w:rPr>
           </w:pPr>
-          <w:hyperlink w:anchor="_Toc74579318" w:history="1">
+          <w:hyperlink w:anchor="_Toc74586063" w:history="1">
             <w:r>
               <w:rPr>
                 <w:rStyle w:val="a9"/>
@@ -2614,7 +2614,7 @@
                 <w:noProof/>
                 <w:webHidden/>
               </w:rPr>
-              <w:instrText xml:space="preserve"> PAGEREF _Toc74579318 \h </w:instrText>
+              <w:instrText xml:space="preserve"> PAGEREF _Toc74586063 \h </w:instrText>
             </w:r>
             <w:r>
               <w:rPr>
@@ -2656,7 +2656,7 @@
               <w:noProof/>
             </w:rPr>
           </w:pPr>
-          <w:hyperlink w:anchor="_Toc74579319" w:history="1">
+          <w:hyperlink w:anchor="_Toc74586064" w:history="1">
             <w:r>
               <w:rPr>
                 <w:rStyle w:val="a9"/>
@@ -2687,7 +2687,7 @@
                 <w:noProof/>
                 <w:webHidden/>
               </w:rPr>
-              <w:instrText xml:space="preserve"> PAGEREF _Toc74579319 \h </w:instrText>
+              <w:instrText xml:space="preserve"> PAGEREF _Toc74586064 \h </w:instrText>
             </w:r>
             <w:r>
               <w:rPr>
@@ -2729,7 +2729,7 @@
               <w:noProof/>
             </w:rPr>
           </w:pPr>
-          <w:hyperlink w:anchor="_Toc74579320" w:history="1">
+          <w:hyperlink w:anchor="_Toc74586065" w:history="1">
             <w:r>
               <w:rPr>
                 <w:rStyle w:val="a9"/>
@@ -2760,7 +2760,7 @@
                 <w:noProof/>
                 <w:webHidden/>
               </w:rPr>
-              <w:instrText xml:space="preserve"> PAGEREF _Toc74579320 \h </w:instrText>
+              <w:instrText xml:space="preserve"> PAGEREF _Toc74586065 \h </w:instrText>
             </w:r>
             <w:r>
               <w:rPr>
@@ -2802,7 +2802,7 @@
               <w:noProof/>
             </w:rPr>
           </w:pPr>
-          <w:hyperlink w:anchor="_Toc74579321" w:history="1">
+          <w:hyperlink w:anchor="_Toc74586066" w:history="1">
             <w:r>
               <w:rPr>
                 <w:rStyle w:val="a9"/>
@@ -2833,7 +2833,7 @@
                 <w:noProof/>
                 <w:webHidden/>
               </w:rPr>
-              <w:instrText xml:space="preserve"> PAGEREF _Toc74579321 \h </w:instrText>
+              <w:instrText xml:space="preserve"> PAGEREF _Toc74586066 \h </w:instrText>
             </w:r>
             <w:r>
               <w:rPr>
@@ -2875,7 +2875,7 @@
               <w:noProof/>
             </w:rPr>
           </w:pPr>
-          <w:hyperlink w:anchor="_Toc74579322" w:history="1">
+          <w:hyperlink w:anchor="_Toc74586067" w:history="1">
             <w:r>
               <w:rPr>
                 <w:rStyle w:val="a9"/>
@@ -2906,7 +2906,7 @@
                 <w:noProof/>
                 <w:webHidden/>
               </w:rPr>
-              <w:instrText xml:space="preserve"> PAGEREF _Toc74579322 \h </w:instrText>
+              <w:instrText xml:space="preserve"> PAGEREF _Toc74586067 \h </w:instrText>
             </w:r>
             <w:r>
               <w:rPr>
@@ -2948,7 +2948,7 @@
               <w:noProof/>
             </w:rPr>
           </w:pPr>
-          <w:hyperlink w:anchor="_Toc74579323" w:history="1">
+          <w:hyperlink w:anchor="_Toc74586068" w:history="1">
             <w:r>
               <w:rPr>
                 <w:rStyle w:val="a9"/>
@@ -2979,7 +2979,7 @@
                 <w:noProof/>
                 <w:webHidden/>
               </w:rPr>
-              <w:instrText xml:space="preserve"> PAGEREF _Toc74579323 \h </w:instrText>
+              <w:instrText xml:space="preserve"> PAGEREF _Toc74586068 \h </w:instrText>
             </w:r>
             <w:r>
               <w:rPr>
@@ -3021,7 +3021,7 @@
               <w:noProof/>
             </w:rPr>
           </w:pPr>
-          <w:hyperlink w:anchor="_Toc74579324" w:history="1">
+          <w:hyperlink w:anchor="_Toc74586069" w:history="1">
             <w:r>
               <w:rPr>
                 <w:rStyle w:val="a9"/>
@@ -3064,7 +3064,7 @@
                 <w:noProof/>
                 <w:webHidden/>
               </w:rPr>
-              <w:instrText xml:space="preserve"> PAGEREF _Toc74579324 \h </w:instrText>
+              <w:instrText xml:space="preserve"> PAGEREF _Toc74586069 \h </w:instrText>
             </w:r>
             <w:r>
               <w:rPr>
@@ -3106,7 +3106,7 @@
               <w:noProof/>
             </w:rPr>
           </w:pPr>
-          <w:hyperlink w:anchor="_Toc74579325" w:history="1">
+          <w:hyperlink w:anchor="_Toc74586070" w:history="1">
             <w:r>
               <w:rPr>
                 <w:rStyle w:val="a9"/>
@@ -3137,7 +3137,7 @@
                 <w:noProof/>
                 <w:webHidden/>
               </w:rPr>
-              <w:instrText xml:space="preserve"> PAGEREF _Toc74579325 \h </w:instrText>
+              <w:instrText xml:space="preserve"> PAGEREF _Toc74586070 \h </w:instrText>
             </w:r>
             <w:r>
               <w:rPr>
@@ -3179,7 +3179,7 @@
               <w:noProof/>
             </w:rPr>
           </w:pPr>
-          <w:hyperlink w:anchor="_Toc74579326" w:history="1">
+          <w:hyperlink w:anchor="_Toc74586071" w:history="1">
             <w:r>
               <w:rPr>
                 <w:rStyle w:val="a9"/>
@@ -3210,7 +3210,7 @@
                 <w:noProof/>
                 <w:webHidden/>
               </w:rPr>
-              <w:instrText xml:space="preserve"> PAGEREF _Toc74579326 \h </w:instrText>
+              <w:instrText xml:space="preserve"> PAGEREF _Toc74586071 \h </w:instrText>
             </w:r>
             <w:r>
               <w:rPr>
@@ -3252,7 +3252,7 @@
               <w:noProof/>
             </w:rPr>
           </w:pPr>
-          <w:hyperlink w:anchor="_Toc74579327" w:history="1">
+          <w:hyperlink w:anchor="_Toc74586072" w:history="1">
             <w:r>
               <w:rPr>
                 <w:rStyle w:val="a9"/>
@@ -3283,7 +3283,7 @@
                 <w:noProof/>
                 <w:webHidden/>
               </w:rPr>
-              <w:instrText xml:space="preserve"> PAGEREF _Toc74579327 \h </w:instrText>
+              <w:instrText xml:space="preserve"> PAGEREF _Toc74586072 \h </w:instrText>
             </w:r>
             <w:r>
               <w:rPr>
@@ -3325,7 +3325,7 @@
               <w:noProof/>
             </w:rPr>
           </w:pPr>
-          <w:hyperlink w:anchor="_Toc74579328" w:history="1">
+          <w:hyperlink w:anchor="_Toc74586073" w:history="1">
             <w:r>
               <w:rPr>
                 <w:rStyle w:val="a9"/>
@@ -3356,7 +3356,7 @@
                 <w:noProof/>
                 <w:webHidden/>
               </w:rPr>
-              <w:instrText xml:space="preserve"> PAGEREF _Toc74579328 \h </w:instrText>
+              <w:instrText xml:space="preserve"> PAGEREF _Toc74586073 \h </w:instrText>
             </w:r>
             <w:r>
               <w:rPr>
@@ -3398,7 +3398,7 @@
               <w:noProof/>
             </w:rPr>
           </w:pPr>
-          <w:hyperlink w:anchor="_Toc74579329" w:history="1">
+          <w:hyperlink w:anchor="_Toc74586074" w:history="1">
             <w:r>
               <w:rPr>
                 <w:rStyle w:val="a9"/>
@@ -3429,7 +3429,7 @@
                 <w:noProof/>
                 <w:webHidden/>
               </w:rPr>
-              <w:instrText xml:space="preserve"> PAGEREF _Toc74579329 \h </w:instrText>
+              <w:instrText xml:space="preserve"> PAGEREF _Toc74586074 \h </w:instrText>
             </w:r>
             <w:r>
               <w:rPr>
@@ -3471,7 +3471,7 @@
               <w:noProof/>
             </w:rPr>
           </w:pPr>
-          <w:hyperlink w:anchor="_Toc74579330" w:history="1">
+          <w:hyperlink w:anchor="_Toc74586075" w:history="1">
             <w:r>
               <w:rPr>
                 <w:rStyle w:val="a9"/>
@@ -3502,7 +3502,7 @@
                 <w:noProof/>
                 <w:webHidden/>
               </w:rPr>
-              <w:instrText xml:space="preserve"> PAGEREF _Toc74579330 \h </w:instrText>
+              <w:instrText xml:space="preserve"> PAGEREF _Toc74586075 \h </w:instrText>
             </w:r>
             <w:r>
               <w:rPr>
@@ -3544,7 +3544,7 @@
               <w:noProof/>
             </w:rPr>
           </w:pPr>
-          <w:hyperlink w:anchor="_Toc74579331" w:history="1">
+          <w:hyperlink w:anchor="_Toc74586076" w:history="1">
             <w:r>
               <w:rPr>
                 <w:rStyle w:val="a9"/>
@@ -3575,7 +3575,7 @@
                 <w:noProof/>
                 <w:webHidden/>
               </w:rPr>
-              <w:instrText xml:space="preserve"> PAGEREF _Toc74579331 \h </w:instrText>
+              <w:instrText xml:space="preserve"> PAGEREF _Toc74586076 \h </w:instrText>
             </w:r>
             <w:r>
               <w:rPr>
@@ -3596,6 +3596,195 @@
                 <w:webHidden/>
               </w:rPr>
               <w:t>67</w:t>
+            </w:r>
+            <w:r>
+              <w:rPr>
+                <w:noProof/>
+                <w:webHidden/>
+              </w:rPr>
+              <w:fldChar w:fldCharType="end"/>
+            </w:r>
+          </w:hyperlink>
+        </w:p>
+        <w:p>
+          <w:pPr>
+            <w:pStyle w:val="31"/>
+            <w:tabs>
+              <w:tab w:val="right" w:leader="dot" w:pos="9962"/>
+            </w:tabs>
+            <w:rPr>
+              <w:rFonts w:eastAsiaTheme="minorEastAsia"/>
+              <w:noProof/>
+            </w:rPr>
+          </w:pPr>
+          <w:hyperlink w:anchor="_Toc74586077" w:history="1">
+            <w:r>
+              <w:rPr>
+                <w:rStyle w:val="a9"/>
+                <w:rFonts w:ascii="Times New Roman" w:hAnsi="Times New Roman" w:cs="Times New Roman"/>
+                <w:b/>
+                <w:bCs/>
+                <w:noProof/>
+                <w:lang w:val="ru-RU"/>
+              </w:rPr>
+              <w:t>3.2.6 Модуль взаимодействия с базой данных</w:t>
+            </w:r>
+            <w:r>
+              <w:rPr>
+                <w:noProof/>
+                <w:webHidden/>
+              </w:rPr>
+              <w:tab/>
+            </w:r>
+            <w:r>
+              <w:rPr>
+                <w:noProof/>
+                <w:webHidden/>
+              </w:rPr>
+              <w:fldChar w:fldCharType="begin"/>
+            </w:r>
+            <w:r>
+              <w:rPr>
+                <w:noProof/>
+                <w:webHidden/>
+              </w:rPr>
+              <w:instrText xml:space="preserve"> PAGEREF _Toc74586077 \h </w:instrText>
+            </w:r>
+            <w:r>
+              <w:rPr>
+                <w:noProof/>
+                <w:webHidden/>
+              </w:rPr>
+            </w:r>
+            <w:r>
+              <w:rPr>
+                <w:noProof/>
+                <w:webHidden/>
+              </w:rPr>
+              <w:fldChar w:fldCharType="separate"/>
+            </w:r>
+            <w:r>
+              <w:rPr>
+                <w:noProof/>
+                <w:webHidden/>
+              </w:rPr>
+              <w:t>68</w:t>
+            </w:r>
+            <w:r>
+              <w:rPr>
+                <w:noProof/>
+                <w:webHidden/>
+              </w:rPr>
+              <w:fldChar w:fldCharType="end"/>
+            </w:r>
+          </w:hyperlink>
+        </w:p>
+        <w:p>
+          <w:pPr>
+            <w:pStyle w:val="31"/>
+            <w:tabs>
+              <w:tab w:val="right" w:leader="dot" w:pos="9962"/>
+            </w:tabs>
+            <w:rPr>
+              <w:rFonts w:eastAsiaTheme="minorEastAsia"/>
+              <w:noProof/>
+            </w:rPr>
+          </w:pPr>
+          <w:hyperlink w:anchor="_Toc74586078" w:history="1">
+            <w:r>
+              <w:rPr>
+                <w:rStyle w:val="a9"/>
+                <w:rFonts w:ascii="Times New Roman" w:hAnsi="Times New Roman" w:cs="Times New Roman"/>
+                <w:b/>
+                <w:bCs/>
+                <w:noProof/>
+                <w:lang w:val="ru-RU"/>
+              </w:rPr>
+              <w:t>3.2.7 Модуль о</w:t>
+            </w:r>
+            <w:r>
+              <w:rPr>
+                <w:rStyle w:val="a9"/>
+                <w:rFonts w:ascii="Times New Roman" w:hAnsi="Times New Roman" w:cs="Times New Roman"/>
+                <w:b/>
+                <w:bCs/>
+                <w:noProof/>
+                <w:lang w:val="ru-RU"/>
+              </w:rPr>
+              <w:t>т</w:t>
+            </w:r>
+            <w:r>
+              <w:rPr>
+                <w:rStyle w:val="a9"/>
+                <w:rFonts w:ascii="Times New Roman" w:hAnsi="Times New Roman" w:cs="Times New Roman"/>
+                <w:b/>
+                <w:bCs/>
+                <w:noProof/>
+                <w:lang w:val="ru-RU"/>
+              </w:rPr>
+              <w:t xml:space="preserve">правки </w:t>
+            </w:r>
+            <w:r>
+              <w:rPr>
+                <w:rStyle w:val="a9"/>
+                <w:rFonts w:ascii="Times New Roman" w:hAnsi="Times New Roman" w:cs="Times New Roman"/>
+                <w:b/>
+                <w:bCs/>
+                <w:noProof/>
+              </w:rPr>
+              <w:t xml:space="preserve">Email </w:t>
+            </w:r>
+            <w:r>
+              <w:rPr>
+                <w:rStyle w:val="a9"/>
+                <w:rFonts w:ascii="Times New Roman" w:hAnsi="Times New Roman" w:cs="Times New Roman"/>
+                <w:b/>
+                <w:bCs/>
+                <w:noProof/>
+                <w:lang w:val="ru-RU"/>
+              </w:rPr>
+              <w:t>оповещений</w:t>
+            </w:r>
+            <w:r>
+              <w:rPr>
+                <w:noProof/>
+                <w:webHidden/>
+              </w:rPr>
+              <w:tab/>
+            </w:r>
+            <w:r>
+              <w:rPr>
+                <w:noProof/>
+                <w:webHidden/>
+              </w:rPr>
+              <w:fldChar w:fldCharType="begin"/>
+            </w:r>
+            <w:r>
+              <w:rPr>
+                <w:noProof/>
+                <w:webHidden/>
+              </w:rPr>
+              <w:instrText xml:space="preserve"> PAGEREF _Toc74586078 \h </w:instrText>
+            </w:r>
+            <w:r>
+              <w:rPr>
+                <w:noProof/>
+                <w:webHidden/>
+              </w:rPr>
+            </w:r>
+            <w:r>
+              <w:rPr>
+                <w:noProof/>
+                <w:webHidden/>
+              </w:rPr>
+              <w:fldChar w:fldCharType="separate"/>
+            </w:r>
+            <w:r>
+              <w:rPr>
+                <w:noProof/>
+                <w:webHidden/>
+              </w:rPr>
+              <w:t>69</w:t>
             </w:r>
             <w:r>
               <w:rPr>
@@ -3617,7 +3806,7 @@
               <w:noProof/>
             </w:rPr>
           </w:pPr>
-          <w:hyperlink w:anchor="_Toc74579332" w:history="1">
+          <w:hyperlink w:anchor="_Toc74586079" w:history="1">
             <w:r>
               <w:rPr>
                 <w:rStyle w:val="a9"/>
@@ -3648,7 +3837,7 @@
                 <w:noProof/>
                 <w:webHidden/>
               </w:rPr>
-              <w:instrText xml:space="preserve"> PAGEREF _Toc74579332 \h </w:instrText>
+              <w:instrText xml:space="preserve"> PAGEREF _Toc74586079 \h </w:instrText>
             </w:r>
             <w:r>
               <w:rPr>
@@ -3668,7 +3857,7 @@
                 <w:noProof/>
                 <w:webHidden/>
               </w:rPr>
-              <w:t>68</w:t>
+              <w:t>72</w:t>
             </w:r>
             <w:r>
               <w:rPr>
@@ -3722,7 +3911,7 @@
           <w:lang w:val="ru-RU"/>
         </w:rPr>
       </w:pPr>
-      <w:bookmarkStart w:id="0" w:name="_Toc74579311"/>
+      <w:bookmarkStart w:id="0" w:name="_Toc74586056"/>
       <w:r>
         <w:rPr>
           <w:rFonts w:ascii="Times New Roman" w:hAnsi="Times New Roman" w:cs="Times New Roman"/>
@@ -4459,7 +4648,7 @@
           <w:lang w:val="ru-RU"/>
         </w:rPr>
       </w:pPr>
-      <w:bookmarkStart w:id="1" w:name="_Toc74579312"/>
+      <w:bookmarkStart w:id="1" w:name="_Toc74586057"/>
       <w:r>
         <w:rPr>
           <w:rFonts w:ascii="Times New Roman" w:hAnsi="Times New Roman" w:cs="Times New Roman"/>
@@ -6208,7 +6397,7 @@
           <w:lang w:val="ru-RU"/>
         </w:rPr>
       </w:pPr>
-      <w:bookmarkStart w:id="2" w:name="_Toc74579313"/>
+      <w:bookmarkStart w:id="2" w:name="_Toc74586058"/>
       <w:r>
         <w:rPr>
           <w:rFonts w:ascii="Times New Roman" w:hAnsi="Times New Roman" w:cs="Times New Roman"/>
@@ -11366,7 +11555,7 @@
           <w:lang w:val="ru-RU"/>
         </w:rPr>
       </w:pPr>
-      <w:bookmarkStart w:id="3" w:name="_Toc74579314"/>
+      <w:bookmarkStart w:id="3" w:name="_Toc74586059"/>
       <w:r>
         <w:rPr>
           <w:rFonts w:ascii="Times New Roman" w:hAnsi="Times New Roman" w:cs="Times New Roman"/>
@@ -18652,7 +18841,7 @@
           <w:lang w:val="ru-RU"/>
         </w:rPr>
       </w:pPr>
-      <w:bookmarkStart w:id="4" w:name="_Toc74579315"/>
+      <w:bookmarkStart w:id="4" w:name="_Toc74586060"/>
       <w:r>
         <w:rPr>
           <w:rFonts w:ascii="Times New Roman" w:hAnsi="Times New Roman" w:cs="Times New Roman"/>
@@ -19671,7 +19860,7 @@
           <w:lang w:val="ru-RU"/>
         </w:rPr>
       </w:pPr>
-      <w:bookmarkStart w:id="5" w:name="_Toc74579316"/>
+      <w:bookmarkStart w:id="5" w:name="_Toc74586061"/>
       <w:r>
         <w:rPr>
           <w:rFonts w:ascii="Times New Roman" w:hAnsi="Times New Roman" w:cs="Times New Roman"/>
@@ -19725,7 +19914,7 @@
           <w:lang w:val="ru-RU"/>
         </w:rPr>
       </w:pPr>
-      <w:bookmarkStart w:id="6" w:name="_Toc74579317"/>
+      <w:bookmarkStart w:id="6" w:name="_Toc74586062"/>
       <w:r>
         <w:rPr>
           <w:rFonts w:ascii="Times New Roman" w:hAnsi="Times New Roman" w:cs="Times New Roman"/>
@@ -20910,7 +21099,7 @@
           <w:lang w:val="ru-RU"/>
         </w:rPr>
       </w:pPr>
-      <w:bookmarkStart w:id="7" w:name="_Toc74579318"/>
+      <w:bookmarkStart w:id="7" w:name="_Toc74586063"/>
       <w:r>
         <w:rPr>
           <w:rFonts w:ascii="Times New Roman" w:hAnsi="Times New Roman" w:cs="Times New Roman"/>
@@ -22425,7 +22614,7 @@
           <w:lang w:val="ru-RU"/>
         </w:rPr>
       </w:pPr>
-      <w:bookmarkStart w:id="8" w:name="_Toc74579319"/>
+      <w:bookmarkStart w:id="8" w:name="_Toc74586064"/>
       <w:r>
         <w:rPr>
           <w:rFonts w:ascii="Times New Roman" w:hAnsi="Times New Roman" w:cs="Times New Roman"/>
@@ -23169,7 +23358,7 @@
           <w:lang w:val="ru-RU"/>
         </w:rPr>
       </w:pPr>
-      <w:bookmarkStart w:id="9" w:name="_Toc74579320"/>
+      <w:bookmarkStart w:id="9" w:name="_Toc74586065"/>
       <w:r>
         <w:rPr>
           <w:rFonts w:ascii="Times New Roman" w:hAnsi="Times New Roman" w:cs="Times New Roman"/>
@@ -27549,7 +27738,7 @@
           <w:lang w:val="ru-RU"/>
         </w:rPr>
       </w:pPr>
-      <w:bookmarkStart w:id="10" w:name="_Toc74579321"/>
+      <w:bookmarkStart w:id="10" w:name="_Toc74586066"/>
       <w:r>
         <w:rPr>
           <w:rFonts w:ascii="Times New Roman" w:hAnsi="Times New Roman" w:cs="Times New Roman"/>
@@ -30863,7 +31052,7 @@
           <w:lang w:val="ru-RU"/>
         </w:rPr>
       </w:pPr>
-      <w:bookmarkStart w:id="11" w:name="_Toc74579322"/>
+      <w:bookmarkStart w:id="11" w:name="_Toc74586067"/>
       <w:r>
         <w:rPr>
           <w:rFonts w:ascii="Times New Roman" w:hAnsi="Times New Roman" w:cs="Times New Roman"/>
@@ -32280,7 +32469,7 @@
           <w:lang w:val="ru-RU"/>
         </w:rPr>
       </w:pPr>
-      <w:bookmarkStart w:id="12" w:name="_Toc74579323"/>
+      <w:bookmarkStart w:id="12" w:name="_Toc74586068"/>
       <w:r>
         <w:rPr>
           <w:rFonts w:ascii="Times New Roman" w:hAnsi="Times New Roman" w:cs="Times New Roman"/>
@@ -32438,7 +32627,7 @@
           <w:lang w:val="ru-RU"/>
         </w:rPr>
       </w:pPr>
-      <w:bookmarkStart w:id="13" w:name="_Toc74579324"/>
+      <w:bookmarkStart w:id="13" w:name="_Toc74586069"/>
       <w:r>
         <w:rPr>
           <w:rFonts w:ascii="Times New Roman" w:hAnsi="Times New Roman" w:cs="Times New Roman"/>
@@ -32492,7 +32681,7 @@
           <w:lang w:val="ru-RU"/>
         </w:rPr>
       </w:pPr>
-      <w:bookmarkStart w:id="14" w:name="_Toc74579325"/>
+      <w:bookmarkStart w:id="14" w:name="_Toc74586070"/>
       <w:r>
         <w:rPr>
           <w:rFonts w:ascii="Times New Roman" w:hAnsi="Times New Roman" w:cs="Times New Roman"/>
@@ -33834,7 +34023,7 @@
           <w:lang w:val="ru-RU"/>
         </w:rPr>
       </w:pPr>
-      <w:bookmarkStart w:id="15" w:name="_Toc74579326"/>
+      <w:bookmarkStart w:id="15" w:name="_Toc74586071"/>
       <w:r>
         <w:rPr>
           <w:rFonts w:ascii="Times New Roman" w:hAnsi="Times New Roman" w:cs="Times New Roman"/>
@@ -36475,7 +36664,7 @@
           <w:lang w:val="ru-RU"/>
         </w:rPr>
       </w:pPr>
-      <w:bookmarkStart w:id="16" w:name="_Toc74579327"/>
+      <w:bookmarkStart w:id="16" w:name="_Toc74586072"/>
       <w:r>
         <w:rPr>
           <w:rFonts w:ascii="Times New Roman" w:hAnsi="Times New Roman" w:cs="Times New Roman"/>
@@ -37354,7 +37543,7 @@
           <w:lang w:val="ru-RU"/>
         </w:rPr>
       </w:pPr>
-      <w:bookmarkStart w:id="17" w:name="_Toc74579328"/>
+      <w:bookmarkStart w:id="17" w:name="_Toc74586073"/>
       <w:r>
         <w:rPr>
           <w:rFonts w:ascii="Times New Roman" w:hAnsi="Times New Roman" w:cs="Times New Roman"/>
@@ -38298,7 +38487,7 @@
           <w:lang w:val="ru-RU"/>
         </w:rPr>
       </w:pPr>
-      <w:bookmarkStart w:id="18" w:name="_Toc74579329"/>
+      <w:bookmarkStart w:id="18" w:name="_Toc74586074"/>
       <w:r>
         <w:rPr>
           <w:rFonts w:ascii="Times New Roman" w:hAnsi="Times New Roman" w:cs="Times New Roman"/>
@@ -39521,7 +39710,7 @@
           <w:lang w:val="ru-RU"/>
         </w:rPr>
       </w:pPr>
-      <w:bookmarkStart w:id="19" w:name="_Toc74579330"/>
+      <w:bookmarkStart w:id="19" w:name="_Toc74586075"/>
       <w:r>
         <w:rPr>
           <w:rFonts w:ascii="Times New Roman" w:hAnsi="Times New Roman" w:cs="Times New Roman"/>
@@ -41968,7 +42157,7 @@
           <w:lang w:val="ru-RU"/>
         </w:rPr>
       </w:pPr>
-      <w:bookmarkStart w:id="20" w:name="_Toc74579331"/>
+      <w:bookmarkStart w:id="20" w:name="_Toc74586076"/>
       <w:r>
         <w:rPr>
           <w:rFonts w:ascii="Times New Roman" w:hAnsi="Times New Roman" w:cs="Times New Roman"/>
@@ -42764,6 +42953,7 @@
           <w:lang w:val="ru-RU"/>
         </w:rPr>
       </w:pPr>
+      <w:bookmarkStart w:id="21" w:name="_Toc74586077"/>
       <w:r>
         <w:rPr>
           <w:rFonts w:ascii="Times New Roman" w:hAnsi="Times New Roman" w:cs="Times New Roman"/>
@@ -42813,6 +43003,7 @@
         </w:rPr>
         <w:t>Модуль взаимодействия с базой данных</w:t>
       </w:r>
+      <w:bookmarkEnd w:id="21"/>
     </w:p>
     <w:p>
       <w:pPr>
@@ -43737,6 +43928,7 @@
           <w:lang w:val="ru-RU"/>
         </w:rPr>
       </w:pPr>
+      <w:bookmarkStart w:id="22" w:name="_Toc74586078"/>
       <w:r>
         <w:rPr>
           <w:rFonts w:ascii="Times New Roman" w:hAnsi="Times New Roman" w:cs="Times New Roman"/>
@@ -43821,6 +44013,7 @@
         </w:rPr>
         <w:t>оповещений</w:t>
       </w:r>
+      <w:bookmarkEnd w:id="22"/>
     </w:p>
     <w:p>
       <w:pPr>
@@ -44300,14 +44493,14 @@
               </w:rPr>
               <w:t xml:space="preserve">  </w:t>
             </w:r>
-            <w:bookmarkStart w:id="21" w:name="_Hlk74585304"/>
+            <w:bookmarkStart w:id="23" w:name="_Hlk74585304"/>
             <w:r>
               <w:rPr>
                 <w:rFonts w:ascii="Courier New" w:hAnsi="Courier New" w:cs="Courier New"/>
               </w:rPr>
               <w:t>sendAccessData</w:t>
             </w:r>
-            <w:bookmarkEnd w:id="21"/>
+            <w:bookmarkEnd w:id="23"/>
             <w:r>
               <w:rPr>
                 <w:rFonts w:ascii="Courier New" w:hAnsi="Courier New" w:cs="Courier New"/>
@@ -45338,6 +45531,204 @@
         </w:rPr>
         <w:t xml:space="preserve"> Пароль генерируется также из случайных значений.</w:t>
       </w:r>
+      <w:r>
+        <w:rPr>
+          <w:rFonts w:ascii="Times New Roman" w:hAnsi="Times New Roman" w:cs="Times New Roman"/>
+          <w:sz w:val="28"/>
+          <w:szCs w:val="28"/>
+          <w:lang w:val="ru-RU"/>
+        </w:rPr>
+        <w:t xml:space="preserve"> </w:t>
+      </w:r>
+      <w:r>
+        <w:rPr>
+          <w:rFonts w:ascii="Times New Roman" w:hAnsi="Times New Roman" w:cs="Times New Roman"/>
+          <w:sz w:val="28"/>
+          <w:szCs w:val="28"/>
+          <w:lang w:val="ru-RU"/>
+        </w:rPr>
+        <w:t>Далее пользователь на почтовый ящик получает данные для входа и может начинать пользоваться сервисом.</w:t>
+      </w:r>
+    </w:p>
+    <w:p>
+      <w:pPr>
+        <w:tabs>
+          <w:tab w:val="left" w:pos="720"/>
+          <w:tab w:val="left" w:pos="1892"/>
+        </w:tabs>
+        <w:spacing w:line="360" w:lineRule="auto"/>
+        <w:jc w:val="both"/>
+        <w:rPr>
+          <w:rFonts w:ascii="Times New Roman" w:hAnsi="Times New Roman" w:cs="Times New Roman"/>
+          <w:sz w:val="28"/>
+          <w:szCs w:val="28"/>
+          <w:lang w:val="ru-RU"/>
+        </w:rPr>
+      </w:pPr>
+    </w:p>
+    <w:p>
+      <w:pPr>
+        <w:pStyle w:val="2"/>
+        <w:jc w:val="center"/>
+        <w:rPr>
+          <w:rFonts w:ascii="Times New Roman" w:hAnsi="Times New Roman" w:cs="Times New Roman"/>
+          <w:b/>
+          <w:bCs/>
+          <w:lang w:val="ru-RU"/>
+        </w:rPr>
+      </w:pPr>
+      <w:r>
+        <w:rPr>
+          <w:rFonts w:ascii="Times New Roman" w:hAnsi="Times New Roman" w:cs="Times New Roman"/>
+          <w:b/>
+          <w:bCs/>
+          <w:color w:val="auto"/>
+          <w:sz w:val="28"/>
+          <w:szCs w:val="28"/>
+          <w:lang w:val="ru-RU"/>
+        </w:rPr>
+        <w:t>Выводы по главе 3</w:t>
+      </w:r>
+    </w:p>
+    <w:p>
+      <w:pPr>
+        <w:tabs>
+          <w:tab w:val="left" w:pos="720"/>
+          <w:tab w:val="left" w:pos="1892"/>
+        </w:tabs>
+        <w:spacing w:line="360" w:lineRule="auto"/>
+        <w:jc w:val="both"/>
+        <w:rPr>
+          <w:rFonts w:ascii="Times New Roman" w:hAnsi="Times New Roman" w:cs="Times New Roman"/>
+          <w:sz w:val="28"/>
+          <w:szCs w:val="28"/>
+          <w:lang w:val="ru-RU"/>
+        </w:rPr>
+      </w:pPr>
+    </w:p>
+    <w:p>
+      <w:pPr>
+        <w:tabs>
+          <w:tab w:val="left" w:pos="720"/>
+          <w:tab w:val="left" w:pos="1892"/>
+        </w:tabs>
+        <w:spacing w:line="360" w:lineRule="auto"/>
+        <w:jc w:val="both"/>
+        <w:rPr>
+          <w:rFonts w:ascii="Times New Roman" w:hAnsi="Times New Roman" w:cs="Times New Roman"/>
+          <w:sz w:val="28"/>
+          <w:szCs w:val="28"/>
+          <w:lang w:val="ru-RU"/>
+        </w:rPr>
+      </w:pPr>
+      <w:r>
+        <w:rPr>
+          <w:rFonts w:ascii="Times New Roman" w:hAnsi="Times New Roman" w:cs="Times New Roman"/>
+          <w:sz w:val="28"/>
+          <w:szCs w:val="28"/>
+          <w:lang w:val="ru-RU"/>
+        </w:rPr>
+        <w:tab/>
+        <w:t xml:space="preserve">В данной главе были приведены созданные алгоритмы и модели информационной системы взаимодействия с медицинскими клиниками. Были рассмотрены схемы и способы взаимодействия клиента с сервером на страницах Профиль, Записи, Календарь, Доктора, Пациенты, Локации, Кабинеты и Департаменты. </w:t>
+      </w:r>
+      <w:r>
+        <w:rPr>
+          <w:rFonts w:ascii="Times New Roman" w:hAnsi="Times New Roman" w:cs="Times New Roman"/>
+          <w:sz w:val="28"/>
+          <w:szCs w:val="28"/>
+          <w:lang w:val="ru-RU"/>
+        </w:rPr>
+        <w:t xml:space="preserve">Были приведены фрагменты исходного кода основных модулей программы из слоев клиентской части, бизнес логики и модуля доступа к базе данных. </w:t>
+      </w:r>
+      <w:r>
+        <w:rPr>
+          <w:rFonts w:ascii="Times New Roman" w:hAnsi="Times New Roman" w:cs="Times New Roman"/>
+          <w:sz w:val="28"/>
+          <w:szCs w:val="28"/>
+          <w:lang w:val="ru-RU"/>
+        </w:rPr>
+        <w:t xml:space="preserve">Также в данной главе было приведено описание </w:t>
+      </w:r>
+      <w:r>
+        <w:rPr>
+          <w:rFonts w:ascii="Times New Roman" w:hAnsi="Times New Roman" w:cs="Times New Roman"/>
+          <w:sz w:val="28"/>
+          <w:szCs w:val="28"/>
+        </w:rPr>
+        <w:t>API</w:t>
+      </w:r>
+      <w:r>
+        <w:rPr>
+          <w:rFonts w:ascii="Times New Roman" w:hAnsi="Times New Roman" w:cs="Times New Roman"/>
+          <w:sz w:val="28"/>
+          <w:szCs w:val="28"/>
+          <w:lang w:val="ru-RU"/>
+        </w:rPr>
+        <w:t xml:space="preserve"> </w:t>
+      </w:r>
+      <w:r>
+        <w:rPr>
+          <w:rFonts w:ascii="Times New Roman" w:hAnsi="Times New Roman" w:cs="Times New Roman"/>
+          <w:sz w:val="28"/>
+          <w:szCs w:val="28"/>
+          <w:lang w:val="ru-RU"/>
+        </w:rPr>
+        <w:t>серверной части и основных запросов, которые обрабатывает веб-приложение на сервере</w:t>
+      </w:r>
+      <w:r>
+        <w:rPr>
+          <w:rFonts w:ascii="Times New Roman" w:hAnsi="Times New Roman" w:cs="Times New Roman"/>
+          <w:sz w:val="28"/>
+          <w:szCs w:val="28"/>
+          <w:lang w:val="ru-RU"/>
+        </w:rPr>
+        <w:t>, типы файлов для серверной и клиентской части и конфигурационные файлы сторонних модулей проекта</w:t>
+      </w:r>
+      <w:r>
+        <w:rPr>
+          <w:rFonts w:ascii="Times New Roman" w:hAnsi="Times New Roman" w:cs="Times New Roman"/>
+          <w:sz w:val="28"/>
+          <w:szCs w:val="28"/>
+          <w:lang w:val="ru-RU"/>
+        </w:rPr>
+        <w:t>.</w:t>
+      </w:r>
+      <w:r>
+        <w:rPr>
+          <w:rFonts w:ascii="Times New Roman" w:hAnsi="Times New Roman" w:cs="Times New Roman"/>
+          <w:sz w:val="28"/>
+          <w:szCs w:val="28"/>
+          <w:lang w:val="ru-RU"/>
+        </w:rPr>
+        <w:t xml:space="preserve"> Разработанная система обрабатывает ошибки при некорректном вводе данных, что делает ее работу стабильной. </w:t>
+      </w:r>
+      <w:r>
+        <w:rPr>
+          <w:rFonts w:ascii="Times New Roman" w:hAnsi="Times New Roman" w:cs="Times New Roman"/>
+          <w:sz w:val="28"/>
+          <w:szCs w:val="28"/>
+          <w:lang w:val="ru-RU"/>
+        </w:rPr>
+        <w:t>В следующей итерации разработки планируется добавить</w:t>
+      </w:r>
+      <w:r>
+        <w:rPr>
+          <w:rFonts w:ascii="Times New Roman" w:hAnsi="Times New Roman" w:cs="Times New Roman"/>
+          <w:sz w:val="28"/>
+          <w:szCs w:val="28"/>
+          <w:lang w:val="ru-RU"/>
+        </w:rPr>
+        <w:t xml:space="preserve"> более комплексную модель авторизации, добавить редактирование сущностей и расширять функционах под каждого заказчика в соответствии с требованиями.</w:t>
+      </w:r>
+      <w:r>
+        <w:rPr>
+          <w:rFonts w:ascii="Times New Roman" w:hAnsi="Times New Roman" w:cs="Times New Roman"/>
+          <w:sz w:val="28"/>
+          <w:szCs w:val="28"/>
+          <w:lang w:val="ru-RU"/>
+        </w:rPr>
+        <w:t>ы</w:t>
+      </w:r>
     </w:p>
     <w:p>
       <w:pPr>
@@ -45352,7 +45743,7 @@
           <w:lang w:val="ru-RU"/>
         </w:rPr>
       </w:pPr>
-      <w:bookmarkStart w:id="22" w:name="_Toc74579332"/>
+      <w:bookmarkStart w:id="24" w:name="_Toc74586079"/>
       <w:r>
         <w:rPr>
           <w:rFonts w:ascii="Times New Roman" w:hAnsi="Times New Roman" w:cs="Times New Roman"/>
@@ -45364,7 +45755,7 @@
         <w:lastRenderedPageBreak/>
         <w:t>СПИСОК ИСПОЛЬЗОВАННЫХ ИСТОЧНИКОВ</w:t>
       </w:r>
-      <w:bookmarkEnd w:id="22"/>
+      <w:bookmarkEnd w:id="24"/>
     </w:p>
     <w:p>
       <w:pPr>
@@ -50649,7 +51040,7 @@
         </w:rPr>
         <w:t xml:space="preserve"> </w:t>
       </w:r>
-      <w:bookmarkStart w:id="23" w:name="_Hlk73894242"/>
+      <w:bookmarkStart w:id="25" w:name="_Hlk73894242"/>
       <w:r>
         <w:rPr>
           <w:rFonts w:ascii="Times New Roman" w:hAnsi="Times New Roman" w:cs="Times New Roman"/>
@@ -50668,7 +51059,7 @@
         </w:rPr>
         <w:t>дата обращения: 18.01.2021)</w:t>
       </w:r>
-      <w:bookmarkEnd w:id="23"/>
+      <w:bookmarkEnd w:id="25"/>
     </w:p>
     <w:p>
       <w:pPr>

</xml_diff>